<commit_message>
完成 7.11 并校对 7.0 到 7.10
</commit_message>
<xml_diff>
--- a/VS扩展开发翻译/译文/DOCX/7.3.菜单项绑定快捷键.docx
+++ b/VS扩展开发翻译/译文/DOCX/7.3.菜单项绑定快捷键.docx
@@ -211,7 +211,23 @@
           <w:rFonts w:hint="eastAsia"/>
           <w:lang w:val="en-US" w:eastAsia="zh-CN"/>
         </w:rPr>
-        <w:t>在工具/选项/环境窗口中选择键盘；确保选择新快捷键用于全局；在按快捷键文本框中输入你想用的快捷键。如果快捷键已经被Visual Studio占用，会显示当前绑定该快捷键的命令。试试不同的组合键来寻找可用快捷键。</w:t>
+        <w:t>在</w:t>
+      </w:r>
+      <w:r>
+        <w:rPr>
+          <w:rFonts w:hint="eastAsia"/>
+          <w:b/>
+          <w:bCs/>
+          <w:lang w:val="en-US" w:eastAsia="zh-CN"/>
+        </w:rPr>
+        <w:t>工具/选项/环境</w:t>
+      </w:r>
+      <w:r>
+        <w:rPr>
+          <w:rFonts w:hint="eastAsia"/>
+          <w:lang w:val="en-US" w:eastAsia="zh-CN"/>
+        </w:rPr>
+        <w:t>窗口中选择键盘；确保选择新快捷键用于全局；在按快捷键文本框中输入你想用的快捷键。如果快捷键已经被Visual Studio占用，会显示当前绑定该快捷键的命令。试试不同的组合键来寻找可用快捷键。</w:t>
       </w:r>
       <w:r>
         <w:rPr>
@@ -388,12 +404,16 @@
         <w:pStyle w:val="11"/>
         <w:rPr>
           <w:rFonts w:hint="eastAsia"/>
-          <w:lang w:val="en-US" w:eastAsia="zh-CN"/>
-        </w:rPr>
-      </w:pPr>
-      <w:r>
-        <w:rPr>
-          <w:rFonts w:hint="eastAsia"/>
+          <w:b/>
+          <w:bCs/>
+          <w:lang w:val="en-US" w:eastAsia="zh-CN"/>
+        </w:rPr>
+      </w:pPr>
+      <w:r>
+        <w:rPr>
+          <w:rFonts w:hint="eastAsia"/>
+          <w:b/>
+          <w:bCs/>
           <w:lang w:val="en-US" w:eastAsia="zh-CN"/>
         </w:rPr>
         <w:t>警告</w:t>
@@ -437,20 +457,230 @@
           <w:rStyle w:val="8"/>
           <w:rFonts w:hint="eastAsia" w:ascii="微软雅黑 Light" w:hAnsi="微软雅黑 Light" w:eastAsia="微软雅黑 Light" w:cs="微软雅黑 Light"/>
         </w:rPr>
-        <w:t>Keyb</w:t>
-      </w:r>
-      <w:bookmarkStart w:id="0" w:name="_GoBack"/>
-      <w:bookmarkEnd w:id="0"/>
+        <w:t>Keybinding</w:t>
+      </w:r>
+      <w:r>
+        <w:rPr>
+          <w:rFonts w:hint="eastAsia"/>
+        </w:rPr>
+        <w:fldChar w:fldCharType="end"/>
+      </w:r>
+      <w:r>
+        <w:rPr>
+          <w:rFonts w:hint="eastAsia"/>
+          <w:lang w:eastAsia="zh-CN"/>
+        </w:rPr>
+        <w:t>。</w:t>
+      </w:r>
+    </w:p>
+    <w:p>
+      <w:pPr>
+        <w:pStyle w:val="14"/>
+        <w:rPr>
+          <w:rFonts w:hint="eastAsia"/>
+        </w:rPr>
+      </w:pPr>
+      <w:r>
+        <w:rPr>
+          <w:rFonts w:hint="eastAsia"/>
+          <w:lang w:val="en-US" w:eastAsia="zh-CN"/>
+        </w:rPr>
+        <w:t>在</w:t>
+      </w:r>
+      <w:r>
+        <w:rPr>
+          <w:rFonts w:hint="eastAsia"/>
+        </w:rPr>
+        <w:t>&lt;KeyBindings&gt;</w:t>
+      </w:r>
+      <w:r>
+        <w:rPr>
+          <w:rFonts w:hint="eastAsia"/>
+          <w:lang w:val="en-US" w:eastAsia="zh-CN"/>
+        </w:rPr>
+        <w:t>里创建一个</w:t>
+      </w:r>
+      <w:r>
+        <w:rPr>
+          <w:rFonts w:hint="eastAsia"/>
+        </w:rPr>
+        <w:t>&lt;KeyBinding&gt;</w:t>
+      </w:r>
+      <w:r>
+        <w:rPr>
+          <w:rFonts w:hint="eastAsia"/>
+          <w:lang w:eastAsia="zh-CN"/>
+        </w:rPr>
+        <w:t>；</w:t>
+      </w:r>
+      <w:r>
+        <w:rPr>
+          <w:rFonts w:hint="eastAsia"/>
+          <w:lang w:val="en-US" w:eastAsia="zh-CN"/>
+        </w:rPr>
+        <w:t>把guid和id属性设为你要执行的命令；设置mod1属性为</w:t>
+      </w:r>
+      <w:r>
+        <w:rPr>
+          <w:rFonts w:hint="eastAsia"/>
+        </w:rPr>
+        <w:t>Control</w:t>
+      </w:r>
+      <w:r>
+        <w:rPr>
+          <w:rFonts w:hint="eastAsia"/>
+          <w:lang w:eastAsia="zh-CN"/>
+        </w:rPr>
+        <w:t>、</w:t>
+      </w:r>
+      <w:r>
+        <w:rPr>
+          <w:rFonts w:hint="eastAsia"/>
+        </w:rPr>
+        <w:t>Alt</w:t>
+      </w:r>
+      <w:r>
+        <w:rPr>
+          <w:rFonts w:hint="eastAsia"/>
+          <w:lang w:eastAsia="zh-CN"/>
+        </w:rPr>
+        <w:t>、</w:t>
+      </w:r>
+      <w:r>
+        <w:rPr>
+          <w:rFonts w:hint="eastAsia"/>
+          <w:lang w:val="en-US" w:eastAsia="zh-CN"/>
+        </w:rPr>
+        <w:t>或</w:t>
+      </w:r>
+      <w:r>
+        <w:rPr>
+          <w:rFonts w:hint="eastAsia"/>
+        </w:rPr>
+        <w:t>Shift</w:t>
+      </w:r>
+      <w:r>
+        <w:rPr>
+          <w:rFonts w:hint="eastAsia"/>
+          <w:lang w:eastAsia="zh-CN"/>
+        </w:rPr>
+        <w:t>。</w:t>
+      </w:r>
+      <w:r>
+        <w:rPr>
+          <w:rFonts w:hint="eastAsia"/>
+          <w:lang w:val="en-US" w:eastAsia="zh-CN"/>
+        </w:rPr>
+        <w:t>所以KeyBindings标签如下所示：</w:t>
+      </w:r>
+    </w:p>
+    <w:p>
+      <w:pPr>
+        <w:pStyle w:val="15"/>
+        <w:rPr>
+          <w:rFonts w:hint="eastAsia"/>
+        </w:rPr>
+      </w:pPr>
+      <w:r>
+        <w:rPr>
+          <w:rFonts w:hint="eastAsia"/>
+        </w:rPr>
+        <w:t xml:space="preserve">&lt;KeyBindings&gt;  </w:t>
+      </w:r>
+    </w:p>
+    <w:p>
+      <w:pPr>
+        <w:pStyle w:val="15"/>
+        <w:rPr>
+          <w:rFonts w:hint="eastAsia"/>
+        </w:rPr>
+      </w:pPr>
+      <w:r>
+        <w:rPr>
+          <w:rFonts w:hint="eastAsia"/>
+        </w:rPr>
+        <w:t xml:space="preserve">    &lt;KeyBinding guid="&lt;name of command set&gt;" id="&lt;name of command id&gt;"  </w:t>
+      </w:r>
+    </w:p>
+    <w:p>
+      <w:pPr>
+        <w:pStyle w:val="15"/>
+        <w:rPr>
+          <w:rFonts w:hint="eastAsia"/>
+        </w:rPr>
+      </w:pPr>
+      <w:r>
+        <w:rPr>
+          <w:rFonts w:hint="eastAsia"/>
+        </w:rPr>
+        <w:t xml:space="preserve">        editor="guidVSStd97" key1="1" mod1="CONTROL"/&gt;  </w:t>
+      </w:r>
+    </w:p>
+    <w:p>
+      <w:pPr>
+        <w:pStyle w:val="15"/>
+        <w:rPr>
+          <w:rFonts w:hint="eastAsia" w:ascii="微软雅黑 Light" w:hAnsi="微软雅黑 Light" w:eastAsia="微软雅黑 Light" w:cs="微软雅黑 Light"/>
+        </w:rPr>
+      </w:pPr>
+      <w:r>
+        <w:rPr>
+          <w:rFonts w:hint="eastAsia"/>
+        </w:rPr>
+        <w:t xml:space="preserve">&lt;/KeyBindings&gt;  </w:t>
+      </w:r>
+    </w:p>
+    <w:p>
+      <w:pPr>
+        <w:pStyle w:val="14"/>
+        <w:rPr>
+          <w:rFonts w:hint="eastAsia"/>
+          <w:lang w:eastAsia="zh-CN"/>
+        </w:rPr>
+      </w:pPr>
+      <w:r>
+        <w:rPr>
+          <w:rFonts w:hint="eastAsia"/>
+          <w:lang w:val="en-US" w:eastAsia="zh-CN"/>
+        </w:rPr>
+        <w:t>如果你要用超过两个组合键，设置mod2和key2属性。在大多数情况下，Shift需要和其他功能键一起使用，因为按下它仅使字母键变为大写。虚拟按键码允许您使用没有关联字符的特殊键，比如功能键和退格键。详见</w:t>
+      </w:r>
+      <w:r>
+        <w:rPr>
+          <w:rFonts w:hint="eastAsia" w:ascii="微软雅黑 Light" w:hAnsi="微软雅黑 Light" w:eastAsia="微软雅黑 Light" w:cs="微软雅黑 Light"/>
+          <w:color w:val="auto"/>
+          <w:u w:val="none"/>
+        </w:rPr>
+        <w:fldChar w:fldCharType="begin"/>
+      </w:r>
+      <w:r>
+        <w:rPr>
+          <w:rFonts w:hint="eastAsia" w:ascii="微软雅黑 Light" w:hAnsi="微软雅黑 Light" w:eastAsia="微软雅黑 Light" w:cs="微软雅黑 Light"/>
+          <w:color w:val="auto"/>
+          <w:u w:val="none"/>
+        </w:rPr>
+        <w:instrText xml:space="preserve"> HYPERLINK "https://msdn.microsoft.com/en-us/library/dd375731(VS.85).aspx" </w:instrText>
+      </w:r>
+      <w:r>
+        <w:rPr>
+          <w:rFonts w:hint="eastAsia" w:ascii="微软雅黑 Light" w:hAnsi="微软雅黑 Light" w:eastAsia="微软雅黑 Light" w:cs="微软雅黑 Light"/>
+          <w:color w:val="auto"/>
+          <w:u w:val="none"/>
+        </w:rPr>
+        <w:fldChar w:fldCharType="separate"/>
+      </w:r>
       <w:r>
         <w:rPr>
           <w:rStyle w:val="8"/>
           <w:rFonts w:hint="eastAsia" w:ascii="微软雅黑 Light" w:hAnsi="微软雅黑 Light" w:eastAsia="微软雅黑 Light" w:cs="微软雅黑 Light"/>
         </w:rPr>
-        <w:t>inding</w:t>
-      </w:r>
-      <w:r>
-        <w:rPr>
-          <w:rFonts w:hint="eastAsia"/>
+        <w:t>Virtual-Key Codes</w:t>
+      </w:r>
+      <w:r>
+        <w:rPr>
+          <w:rFonts w:hint="eastAsia" w:ascii="微软雅黑 Light" w:hAnsi="微软雅黑 Light" w:eastAsia="微软雅黑 Light" w:cs="微软雅黑 Light"/>
+          <w:color w:val="auto"/>
+          <w:u w:val="none"/>
         </w:rPr>
         <w:fldChar w:fldCharType="end"/>
       </w:r>
@@ -474,26 +704,26 @@
           <w:rFonts w:hint="eastAsia"/>
           <w:lang w:val="en-US" w:eastAsia="zh-CN"/>
         </w:rPr>
-        <w:t>在</w:t>
-      </w:r>
-      <w:r>
-        <w:rPr>
-          <w:rFonts w:hint="eastAsia"/>
-        </w:rPr>
-        <w:t>&lt;KeyBindings&gt;</w:t>
-      </w:r>
-      <w:r>
-        <w:rPr>
-          <w:rFonts w:hint="eastAsia"/>
-          <w:lang w:val="en-US" w:eastAsia="zh-CN"/>
-        </w:rPr>
-        <w:t>里创建一个</w:t>
-      </w:r>
-      <w:r>
-        <w:rPr>
-          <w:rFonts w:hint="eastAsia"/>
-        </w:rPr>
-        <w:t>&lt;KeyBinding&gt;</w:t>
+        <w:t>如果要在Vistudio Studio编辑器里时快捷键使用命令，</w:t>
+      </w:r>
+      <w:r>
+        <w:rPr>
+          <w:rFonts w:hint="eastAsia"/>
+        </w:rPr>
+        <w:t xml:space="preserve"> </w:t>
+      </w:r>
+      <w:r>
+        <w:rPr>
+          <w:rFonts w:hint="eastAsia"/>
+          <w:lang w:val="en-US" w:eastAsia="zh-CN"/>
+        </w:rPr>
+        <w:t>设置editor属性为</w:t>
+      </w:r>
+      <w:r>
+        <w:rPr>
+          <w:rFonts w:hint="eastAsia"/>
+        </w:rPr>
+        <w:t>guidVSStd97</w:t>
       </w:r>
       <w:r>
         <w:rPr>
@@ -502,65 +732,92 @@
         </w:rPr>
         <w:t>；</w:t>
       </w:r>
-      <w:r>
-        <w:rPr>
-          <w:rFonts w:hint="eastAsia"/>
-          <w:lang w:val="en-US" w:eastAsia="zh-CN"/>
-        </w:rPr>
-        <w:t>把guid和id属性设为你要执行的命令；设置mod1属性为</w:t>
-      </w:r>
-      <w:r>
-        <w:rPr>
-          <w:rFonts w:hint="eastAsia"/>
-        </w:rPr>
-        <w:t>Control</w:t>
-      </w:r>
-      <w:r>
-        <w:rPr>
-          <w:rFonts w:hint="eastAsia"/>
-          <w:lang w:eastAsia="zh-CN"/>
-        </w:rPr>
-        <w:t>、</w:t>
-      </w:r>
-      <w:r>
-        <w:rPr>
-          <w:rFonts w:hint="eastAsia"/>
-        </w:rPr>
-        <w:t>Alt</w:t>
-      </w:r>
-      <w:r>
-        <w:rPr>
-          <w:rFonts w:hint="eastAsia"/>
-          <w:lang w:eastAsia="zh-CN"/>
-        </w:rPr>
-        <w:t>、</w:t>
-      </w:r>
-      <w:r>
-        <w:rPr>
-          <w:rFonts w:hint="eastAsia"/>
-          <w:lang w:val="en-US" w:eastAsia="zh-CN"/>
-        </w:rPr>
-        <w:t>或</w:t>
-      </w:r>
-      <w:r>
-        <w:rPr>
-          <w:rFonts w:hint="eastAsia"/>
-        </w:rPr>
-        <w:t>Shift</w:t>
-      </w:r>
-      <w:r>
-        <w:rPr>
-          <w:rFonts w:hint="eastAsia"/>
-          <w:lang w:eastAsia="zh-CN"/>
-        </w:rPr>
-        <w:t>。</w:t>
-      </w:r>
-      <w:r>
-        <w:rPr>
-          <w:rFonts w:hint="eastAsia"/>
-          <w:lang w:val="en-US" w:eastAsia="zh-CN"/>
-        </w:rPr>
-        <w:t>所以KeyBindings标签如下所示：</w:t>
+    </w:p>
+    <w:p>
+      <w:pPr>
+        <w:pStyle w:val="14"/>
+        <w:rPr>
+          <w:rFonts w:hint="eastAsia"/>
+          <w:lang w:val="en-US" w:eastAsia="zh-CN"/>
+        </w:rPr>
+      </w:pPr>
+      <w:r>
+        <w:rPr>
+          <w:rFonts w:hint="eastAsia"/>
+          <w:lang w:val="en-US" w:eastAsia="zh-CN"/>
+        </w:rPr>
+        <w:t>只在自定义编辑器使用命令，设置editor属性为创建包含自定义编辑器VSPackage时</w:t>
+      </w:r>
+      <w:r>
+        <w:rPr>
+          <w:rFonts w:hint="eastAsia"/>
+        </w:rPr>
+        <w:t>Visual Studio Package Template</w:t>
+      </w:r>
+      <w:r>
+        <w:rPr>
+          <w:rFonts w:hint="eastAsia"/>
+          <w:lang w:val="en-US" w:eastAsia="zh-CN"/>
+        </w:rPr>
+        <w:t>中自定义编辑器的名字。这个自定义编辑器的名字可以在</w:t>
+      </w:r>
+      <w:r>
+        <w:rPr>
+          <w:rFonts w:hint="eastAsia"/>
+        </w:rPr>
+        <w:t>&lt;Symbols&gt;</w:t>
+      </w:r>
+      <w:r>
+        <w:rPr>
+          <w:rFonts w:hint="eastAsia"/>
+          <w:lang w:val="en-US" w:eastAsia="zh-CN"/>
+        </w:rPr>
+        <w:t>里name属性以editorfactory结尾的</w:t>
+      </w:r>
+      <w:r>
+        <w:rPr>
+          <w:rFonts w:hint="eastAsia"/>
+        </w:rPr>
+        <w:t>&lt;GuidSymbol&gt;</w:t>
+      </w:r>
+      <w:r>
+        <w:rPr>
+          <w:rFonts w:hint="eastAsia"/>
+          <w:lang w:val="en-US" w:eastAsia="zh-CN"/>
+        </w:rPr>
+        <w:t>节点找到。</w:t>
+      </w:r>
+    </w:p>
+    <w:p>
+      <w:pPr>
+        <w:pStyle w:val="12"/>
+        <w:rPr>
+          <w:rFonts w:hint="eastAsia"/>
+          <w:lang w:val="en-US" w:eastAsia="zh-CN"/>
+        </w:rPr>
+      </w:pPr>
+      <w:r>
+        <w:rPr>
+          <w:rFonts w:hint="eastAsia"/>
+          <w:lang w:val="en-US" w:eastAsia="zh-CN"/>
+        </w:rPr>
+        <w:t>示例1</w:t>
+      </w:r>
+    </w:p>
+    <w:p>
+      <w:pPr>
+        <w:pStyle w:val="14"/>
+        <w:rPr>
+          <w:rFonts w:hint="eastAsia"/>
+          <w:lang w:val="en-US" w:eastAsia="zh-CN"/>
+        </w:rPr>
+      </w:pPr>
+      <w:r>
+        <w:rPr>
+          <w:rFonts w:hint="eastAsia"/>
+          <w:lang w:val="en-US" w:eastAsia="zh-CN"/>
+        </w:rPr>
+        <w:t>这里把CTRL+ALT+C绑定到MyPackage包里名为cmdidMyCommand的命令上。</w:t>
       </w:r>
     </w:p>
     <w:p>
@@ -568,11 +825,93 @@
         <w:pStyle w:val="15"/>
         <w:rPr>
           <w:rFonts w:hint="eastAsia"/>
-        </w:rPr>
-      </w:pPr>
-      <w:r>
-        <w:rPr>
-          <w:rFonts w:hint="eastAsia"/>
+          <w:lang w:val="en-US" w:eastAsia="zh-CN"/>
+        </w:rPr>
+      </w:pPr>
+      <w:r>
+        <w:rPr>
+          <w:rFonts w:hint="eastAsia"/>
+          <w:lang w:val="en-US" w:eastAsia="zh-CN"/>
+        </w:rPr>
+        <w:t xml:space="preserve">&lt;CommandTable&gt;  </w:t>
+      </w:r>
+    </w:p>
+    <w:p>
+      <w:pPr>
+        <w:pStyle w:val="15"/>
+        <w:rPr>
+          <w:rFonts w:hint="eastAsia"/>
+          <w:lang w:val="en-US" w:eastAsia="zh-CN"/>
+        </w:rPr>
+      </w:pPr>
+      <w:r>
+        <w:rPr>
+          <w:rFonts w:hint="eastAsia"/>
+          <w:lang w:val="en-US" w:eastAsia="zh-CN"/>
+        </w:rPr>
+        <w:t xml:space="preserve">. . .  </w:t>
+      </w:r>
+    </w:p>
+    <w:p>
+      <w:pPr>
+        <w:pStyle w:val="15"/>
+        <w:rPr>
+          <w:rFonts w:hint="eastAsia"/>
+          <w:lang w:val="en-US" w:eastAsia="zh-CN"/>
+        </w:rPr>
+      </w:pPr>
+      <w:r>
+        <w:rPr>
+          <w:rFonts w:hint="eastAsia"/>
+          <w:lang w:val="en-US" w:eastAsia="zh-CN"/>
+        </w:rPr>
+        <w:t xml:space="preserve">&lt;Commands&gt;  </w:t>
+      </w:r>
+    </w:p>
+    <w:p>
+      <w:pPr>
+        <w:pStyle w:val="15"/>
+        <w:rPr>
+          <w:rFonts w:hint="eastAsia"/>
+          <w:lang w:val="en-US" w:eastAsia="zh-CN"/>
+        </w:rPr>
+      </w:pPr>
+      <w:r>
+        <w:rPr>
+          <w:rFonts w:hint="eastAsia"/>
+          <w:lang w:val="en-US" w:eastAsia="zh-CN"/>
+        </w:rPr>
+        <w:t xml:space="preserve">. . .  </w:t>
+      </w:r>
+    </w:p>
+    <w:p>
+      <w:pPr>
+        <w:pStyle w:val="15"/>
+        <w:rPr>
+          <w:rFonts w:hint="eastAsia"/>
+          <w:lang w:val="en-US" w:eastAsia="zh-CN"/>
+        </w:rPr>
+      </w:pPr>
+      <w:r>
+        <w:rPr>
+          <w:rFonts w:hint="eastAsia"/>
+          <w:lang w:val="en-US" w:eastAsia="zh-CN"/>
+        </w:rPr>
+        <w:t xml:space="preserve">&lt;/Commands&gt;  </w:t>
+      </w:r>
+    </w:p>
+    <w:p>
+      <w:pPr>
+        <w:pStyle w:val="15"/>
+        <w:rPr>
+          <w:rFonts w:hint="eastAsia"/>
+          <w:lang w:val="en-US" w:eastAsia="zh-CN"/>
+        </w:rPr>
+      </w:pPr>
+      <w:r>
+        <w:rPr>
+          <w:rFonts w:hint="eastAsia"/>
+          <w:lang w:val="en-US" w:eastAsia="zh-CN"/>
         </w:rPr>
         <w:t xml:space="preserve">&lt;KeyBindings&gt;  </w:t>
       </w:r>
@@ -582,13 +921,15 @@
         <w:pStyle w:val="15"/>
         <w:rPr>
           <w:rFonts w:hint="eastAsia"/>
-        </w:rPr>
-      </w:pPr>
-      <w:r>
-        <w:rPr>
-          <w:rFonts w:hint="eastAsia"/>
-        </w:rPr>
-        <w:t xml:space="preserve">    &lt;KeyBinding guid="&lt;name of command set&gt;" id="&lt;name of command id&gt;"  </w:t>
+          <w:lang w:val="en-US" w:eastAsia="zh-CN"/>
+        </w:rPr>
+      </w:pPr>
+      <w:r>
+        <w:rPr>
+          <w:rFonts w:hint="eastAsia"/>
+          <w:lang w:val="en-US" w:eastAsia="zh-CN"/>
+        </w:rPr>
+        <w:t xml:space="preserve">  &lt;KeyBinding guid="guidMyPackageCmdSet" id="cmdidMyCommand"   </w:t>
       </w:r>
     </w:p>
     <w:p>
@@ -596,417 +937,110 @@
         <w:pStyle w:val="15"/>
         <w:rPr>
           <w:rFonts w:hint="eastAsia"/>
-        </w:rPr>
-      </w:pPr>
-      <w:r>
-        <w:rPr>
-          <w:rFonts w:hint="eastAsia"/>
-        </w:rPr>
-        <w:t xml:space="preserve">        editor="guidVSStd97" key1="1" mod1="CONTROL"/&gt;  </w:t>
+          <w:lang w:val="en-US" w:eastAsia="zh-CN"/>
+        </w:rPr>
+      </w:pPr>
+      <w:r>
+        <w:rPr>
+          <w:rFonts w:hint="eastAsia"/>
+          <w:lang w:val="en-US" w:eastAsia="zh-CN"/>
+        </w:rPr>
+        <w:t xml:space="preserve">      key1="C" mod1="CONTROL" mod2="ALT"</w:t>
+      </w:r>
+      <w:r>
+        <w:rPr>
+          <w:rStyle w:val="9"/>
+          <w:rFonts w:hint="eastAsia"/>
+          <w:lang w:val="en-US" w:eastAsia="zh-CN"/>
+        </w:rPr>
+        <w:footnoteReference w:id="0"/>
+      </w:r>
+      <w:r>
+        <w:rPr>
+          <w:rFonts w:hint="eastAsia"/>
+          <w:lang w:val="en-US" w:eastAsia="zh-CN"/>
+        </w:rPr>
+        <w:t xml:space="preserve"> editor="guidVSStd97" /&gt;  </w:t>
       </w:r>
     </w:p>
     <w:p>
       <w:pPr>
         <w:pStyle w:val="15"/>
         <w:rPr>
-          <w:rFonts w:hint="eastAsia" w:ascii="微软雅黑 Light" w:hAnsi="微软雅黑 Light" w:eastAsia="微软雅黑 Light" w:cs="微软雅黑 Light"/>
-        </w:rPr>
-      </w:pPr>
-      <w:r>
-        <w:rPr>
-          <w:rFonts w:hint="eastAsia"/>
+          <w:rFonts w:hint="eastAsia"/>
+          <w:lang w:val="en-US" w:eastAsia="zh-CN"/>
+        </w:rPr>
+      </w:pPr>
+      <w:r>
+        <w:rPr>
+          <w:rFonts w:hint="eastAsia"/>
+          <w:lang w:val="en-US" w:eastAsia="zh-CN"/>
         </w:rPr>
         <w:t xml:space="preserve">&lt;/KeyBindings&gt;  </w:t>
       </w:r>
     </w:p>
     <w:p>
       <w:pPr>
+        <w:pStyle w:val="15"/>
+        <w:rPr>
+          <w:rFonts w:hint="eastAsia"/>
+          <w:lang w:val="en-US" w:eastAsia="zh-CN"/>
+        </w:rPr>
+      </w:pPr>
+      <w:r>
+        <w:rPr>
+          <w:rFonts w:hint="eastAsia"/>
+          <w:lang w:val="en-US" w:eastAsia="zh-CN"/>
+        </w:rPr>
+        <w:t xml:space="preserve">. . .  </w:t>
+      </w:r>
+    </w:p>
+    <w:p>
+      <w:pPr>
+        <w:pStyle w:val="15"/>
+        <w:rPr>
+          <w:rFonts w:hint="eastAsia"/>
+          <w:lang w:val="en-US" w:eastAsia="zh-CN"/>
+        </w:rPr>
+      </w:pPr>
+      <w:r>
+        <w:rPr>
+          <w:rFonts w:hint="eastAsia"/>
+          <w:lang w:val="en-US" w:eastAsia="zh-CN"/>
+        </w:rPr>
+        <w:t>&lt;/CommandTable&gt;</w:t>
+      </w:r>
+    </w:p>
+    <w:p>
+      <w:pPr>
+        <w:pStyle w:val="12"/>
+        <w:rPr>
+          <w:rFonts w:hint="eastAsia"/>
+          <w:lang w:val="en-US" w:eastAsia="zh-CN"/>
+        </w:rPr>
+      </w:pPr>
+      <w:r>
+        <w:rPr>
+          <w:rFonts w:hint="eastAsia"/>
+          <w:lang w:val="en-US" w:eastAsia="zh-CN"/>
+        </w:rPr>
+        <w:t>示例2</w:t>
+      </w:r>
+    </w:p>
+    <w:p>
+      <w:pPr>
         <w:pStyle w:val="14"/>
         <w:rPr>
           <w:rFonts w:hint="eastAsia"/>
-          <w:lang w:eastAsia="zh-CN"/>
-        </w:rPr>
-      </w:pPr>
-      <w:r>
-        <w:rPr>
-          <w:rFonts w:hint="eastAsia"/>
-          <w:lang w:val="en-US" w:eastAsia="zh-CN"/>
-        </w:rPr>
-        <w:t>如果你要用超过两个组合键，设置mod2和key2属性。在大多数情况下，Shift需要和其他功能键一起使用，因为按下它仅使字母键变为大写。虚拟按键码允许您使用没有关联字符的特殊键，比如功能键和退格键。详见</w:t>
-      </w:r>
-      <w:r>
-        <w:rPr>
-          <w:rFonts w:hint="eastAsia"/>
-        </w:rPr>
-        <w:fldChar w:fldCharType="begin"/>
-      </w:r>
-      <w:r>
-        <w:rPr>
-          <w:rFonts w:hint="eastAsia"/>
-        </w:rPr>
-        <w:instrText xml:space="preserve"> HYPERLINK "http://go.microsoft.com/fwlink/?LinkID=105932" </w:instrText>
-      </w:r>
-      <w:r>
-        <w:rPr>
-          <w:rFonts w:hint="eastAsia"/>
-        </w:rPr>
-        <w:fldChar w:fldCharType="separate"/>
-      </w:r>
-      <w:r>
-        <w:rPr>
-          <w:rStyle w:val="8"/>
-          <w:rFonts w:hint="eastAsia" w:ascii="微软雅黑 Light" w:hAnsi="微软雅黑 Light" w:eastAsia="微软雅黑 Light" w:cs="微软雅黑 Light"/>
-        </w:rPr>
-        <w:t>Virtual-Key Codes</w:t>
-      </w:r>
-      <w:r>
-        <w:rPr>
-          <w:rFonts w:hint="eastAsia"/>
-        </w:rPr>
-        <w:fldChar w:fldCharType="end"/>
-      </w:r>
-      <w:r>
-        <w:rPr>
-          <w:rFonts w:hint="eastAsia"/>
-          <w:lang w:eastAsia="zh-CN"/>
-        </w:rPr>
-        <w:t>。</w:t>
-      </w:r>
-    </w:p>
-    <w:p>
-      <w:pPr>
-        <w:pStyle w:val="14"/>
-        <w:rPr>
-          <w:rFonts w:hint="eastAsia"/>
-        </w:rPr>
-      </w:pPr>
-      <w:r>
-        <w:rPr>
-          <w:rFonts w:hint="eastAsia"/>
-          <w:lang w:val="en-US" w:eastAsia="zh-CN"/>
-        </w:rPr>
-        <w:t>如果要在Vistudio Studio编辑器里时快捷键使用命令，</w:t>
-      </w:r>
-      <w:r>
-        <w:rPr>
-          <w:rFonts w:hint="eastAsia"/>
-        </w:rPr>
-        <w:t xml:space="preserve"> </w:t>
-      </w:r>
-      <w:r>
-        <w:rPr>
-          <w:rFonts w:hint="eastAsia"/>
-          <w:lang w:val="en-US" w:eastAsia="zh-CN"/>
-        </w:rPr>
-        <w:t>设置editor属性为</w:t>
-      </w:r>
-      <w:r>
-        <w:rPr>
-          <w:rFonts w:hint="eastAsia"/>
-        </w:rPr>
-        <w:t>guidVSStd97</w:t>
-      </w:r>
-      <w:r>
-        <w:rPr>
-          <w:rFonts w:hint="eastAsia"/>
-          <w:lang w:eastAsia="zh-CN"/>
-        </w:rPr>
-        <w:t>；</w:t>
-      </w:r>
-    </w:p>
-    <w:p>
-      <w:pPr>
-        <w:pStyle w:val="14"/>
-        <w:rPr>
-          <w:rFonts w:hint="eastAsia"/>
-          <w:lang w:val="en-US" w:eastAsia="zh-CN"/>
-        </w:rPr>
-      </w:pPr>
-      <w:r>
-        <w:rPr>
-          <w:rFonts w:hint="eastAsia"/>
-          <w:lang w:val="en-US" w:eastAsia="zh-CN"/>
-        </w:rPr>
-        <w:t>只在自定义编辑器使用命令，设置editor属性为创建包含自定义编辑器VSPackage时</w:t>
-      </w:r>
-      <w:r>
-        <w:rPr>
-          <w:rFonts w:hint="eastAsia"/>
-        </w:rPr>
-        <w:t>Visual Studio Package Template</w:t>
-      </w:r>
-      <w:r>
-        <w:rPr>
-          <w:rFonts w:hint="eastAsia"/>
-          <w:lang w:val="en-US" w:eastAsia="zh-CN"/>
-        </w:rPr>
-        <w:t>中自定义编辑器的名字。这个自定义编辑器的名字可以在</w:t>
-      </w:r>
-      <w:r>
-        <w:rPr>
-          <w:rFonts w:hint="eastAsia"/>
-        </w:rPr>
-        <w:t>&lt;Symbols&gt;</w:t>
-      </w:r>
-      <w:r>
-        <w:rPr>
-          <w:rFonts w:hint="eastAsia"/>
-          <w:lang w:val="en-US" w:eastAsia="zh-CN"/>
-        </w:rPr>
-        <w:t>里name属性以editorfactory结尾的</w:t>
-      </w:r>
-      <w:r>
-        <w:rPr>
-          <w:rFonts w:hint="eastAsia"/>
-        </w:rPr>
-        <w:t>&lt;GuidSymbol&gt;</w:t>
-      </w:r>
-      <w:r>
-        <w:rPr>
-          <w:rFonts w:hint="eastAsia"/>
-          <w:lang w:val="en-US" w:eastAsia="zh-CN"/>
-        </w:rPr>
-        <w:t>节点找到。</w:t>
-      </w:r>
-    </w:p>
-    <w:p>
-      <w:pPr>
-        <w:pStyle w:val="12"/>
-        <w:rPr>
-          <w:rFonts w:hint="eastAsia"/>
-          <w:lang w:val="en-US" w:eastAsia="zh-CN"/>
-        </w:rPr>
-      </w:pPr>
-      <w:r>
-        <w:rPr>
-          <w:rFonts w:hint="eastAsia"/>
-          <w:lang w:val="en-US" w:eastAsia="zh-CN"/>
-        </w:rPr>
-        <w:t>示例1</w:t>
-      </w:r>
-    </w:p>
-    <w:p>
-      <w:pPr>
-        <w:pStyle w:val="14"/>
-        <w:rPr>
-          <w:rFonts w:hint="eastAsia"/>
-          <w:lang w:val="en-US" w:eastAsia="zh-CN"/>
-        </w:rPr>
-      </w:pPr>
-      <w:r>
-        <w:rPr>
-          <w:rFonts w:hint="eastAsia"/>
-          <w:lang w:val="en-US" w:eastAsia="zh-CN"/>
-        </w:rPr>
-        <w:t>这里把CTRL+ALT+C绑定到MyPackage包里名为cmdidMyCommand的命令上。</w:t>
-      </w:r>
-    </w:p>
-    <w:p>
-      <w:pPr>
-        <w:pStyle w:val="15"/>
-        <w:rPr>
-          <w:rFonts w:hint="eastAsia"/>
-          <w:lang w:val="en-US" w:eastAsia="zh-CN"/>
-        </w:rPr>
-      </w:pPr>
-      <w:r>
-        <w:rPr>
-          <w:rFonts w:hint="eastAsia"/>
-          <w:lang w:val="en-US" w:eastAsia="zh-CN"/>
-        </w:rPr>
-        <w:t xml:space="preserve">&lt;CommandTable&gt;  </w:t>
-      </w:r>
-    </w:p>
-    <w:p>
-      <w:pPr>
-        <w:pStyle w:val="15"/>
-        <w:rPr>
-          <w:rFonts w:hint="eastAsia"/>
-          <w:lang w:val="en-US" w:eastAsia="zh-CN"/>
-        </w:rPr>
-      </w:pPr>
-      <w:r>
-        <w:rPr>
-          <w:rFonts w:hint="eastAsia"/>
-          <w:lang w:val="en-US" w:eastAsia="zh-CN"/>
-        </w:rPr>
-        <w:t xml:space="preserve">. . .  </w:t>
-      </w:r>
-    </w:p>
-    <w:p>
-      <w:pPr>
-        <w:pStyle w:val="15"/>
-        <w:rPr>
-          <w:rFonts w:hint="eastAsia"/>
-          <w:lang w:val="en-US" w:eastAsia="zh-CN"/>
-        </w:rPr>
-      </w:pPr>
-      <w:r>
-        <w:rPr>
-          <w:rFonts w:hint="eastAsia"/>
-          <w:lang w:val="en-US" w:eastAsia="zh-CN"/>
-        </w:rPr>
-        <w:t xml:space="preserve">&lt;Commands&gt;  </w:t>
-      </w:r>
-    </w:p>
-    <w:p>
-      <w:pPr>
-        <w:pStyle w:val="15"/>
-        <w:rPr>
-          <w:rFonts w:hint="eastAsia"/>
-          <w:lang w:val="en-US" w:eastAsia="zh-CN"/>
-        </w:rPr>
-      </w:pPr>
-      <w:r>
-        <w:rPr>
-          <w:rFonts w:hint="eastAsia"/>
-          <w:lang w:val="en-US" w:eastAsia="zh-CN"/>
-        </w:rPr>
-        <w:t xml:space="preserve">. . .  </w:t>
-      </w:r>
-    </w:p>
-    <w:p>
-      <w:pPr>
-        <w:pStyle w:val="15"/>
-        <w:rPr>
-          <w:rFonts w:hint="eastAsia"/>
-          <w:lang w:val="en-US" w:eastAsia="zh-CN"/>
-        </w:rPr>
-      </w:pPr>
-      <w:r>
-        <w:rPr>
-          <w:rFonts w:hint="eastAsia"/>
-          <w:lang w:val="en-US" w:eastAsia="zh-CN"/>
-        </w:rPr>
-        <w:t xml:space="preserve">&lt;/Commands&gt;  </w:t>
-      </w:r>
-    </w:p>
-    <w:p>
-      <w:pPr>
-        <w:pStyle w:val="15"/>
-        <w:rPr>
-          <w:rFonts w:hint="eastAsia"/>
-          <w:lang w:val="en-US" w:eastAsia="zh-CN"/>
-        </w:rPr>
-      </w:pPr>
-      <w:r>
-        <w:rPr>
-          <w:rFonts w:hint="eastAsia"/>
-          <w:lang w:val="en-US" w:eastAsia="zh-CN"/>
-        </w:rPr>
-        <w:t xml:space="preserve">&lt;KeyBindings&gt;  </w:t>
-      </w:r>
-    </w:p>
-    <w:p>
-      <w:pPr>
-        <w:pStyle w:val="15"/>
-        <w:rPr>
-          <w:rFonts w:hint="eastAsia"/>
-          <w:lang w:val="en-US" w:eastAsia="zh-CN"/>
-        </w:rPr>
-      </w:pPr>
-      <w:r>
-        <w:rPr>
-          <w:rFonts w:hint="eastAsia"/>
-          <w:lang w:val="en-US" w:eastAsia="zh-CN"/>
-        </w:rPr>
-        <w:t xml:space="preserve">  &lt;KeyBinding guid="guidMyPackageCmdSet" id="cmdidMyCommand"   </w:t>
-      </w:r>
-    </w:p>
-    <w:p>
-      <w:pPr>
-        <w:pStyle w:val="15"/>
-        <w:rPr>
-          <w:rFonts w:hint="eastAsia"/>
-          <w:lang w:val="en-US" w:eastAsia="zh-CN"/>
-        </w:rPr>
-      </w:pPr>
-      <w:r>
-        <w:rPr>
-          <w:rFonts w:hint="eastAsia"/>
-          <w:lang w:val="en-US" w:eastAsia="zh-CN"/>
-        </w:rPr>
-        <w:t xml:space="preserve">      key1="C" mod1="CONTROL" mod2="ALT" editor="guidVSStd97" /&gt;  </w:t>
-      </w:r>
-    </w:p>
-    <w:p>
-      <w:pPr>
-        <w:pStyle w:val="15"/>
-        <w:rPr>
-          <w:rFonts w:hint="eastAsia"/>
-          <w:lang w:val="en-US" w:eastAsia="zh-CN"/>
-        </w:rPr>
-      </w:pPr>
-      <w:r>
-        <w:rPr>
-          <w:rFonts w:hint="eastAsia"/>
-          <w:lang w:val="en-US" w:eastAsia="zh-CN"/>
-        </w:rPr>
-        <w:t xml:space="preserve">&lt;/KeyBindings&gt;  </w:t>
-      </w:r>
-    </w:p>
-    <w:p>
-      <w:pPr>
-        <w:pStyle w:val="15"/>
-        <w:rPr>
-          <w:rFonts w:hint="eastAsia"/>
-          <w:lang w:val="en-US" w:eastAsia="zh-CN"/>
-        </w:rPr>
-      </w:pPr>
-      <w:r>
-        <w:rPr>
-          <w:rFonts w:hint="eastAsia"/>
-          <w:lang w:val="en-US" w:eastAsia="zh-CN"/>
-        </w:rPr>
-        <w:t xml:space="preserve">. . .  </w:t>
-      </w:r>
-    </w:p>
-    <w:p>
-      <w:pPr>
-        <w:pStyle w:val="15"/>
-        <w:rPr>
-          <w:rFonts w:hint="eastAsia"/>
-          <w:lang w:val="en-US" w:eastAsia="zh-CN"/>
-        </w:rPr>
-      </w:pPr>
-      <w:r>
-        <w:rPr>
-          <w:rFonts w:hint="eastAsia"/>
-          <w:lang w:val="en-US" w:eastAsia="zh-CN"/>
-        </w:rPr>
-        <w:t>&lt;/CommandTable&gt;</w:t>
-      </w:r>
-    </w:p>
-    <w:p>
-      <w:pPr>
-        <w:pStyle w:val="12"/>
-        <w:rPr>
-          <w:rFonts w:hint="eastAsia"/>
-          <w:lang w:val="en-US" w:eastAsia="zh-CN"/>
-        </w:rPr>
-      </w:pPr>
-      <w:r>
-        <w:rPr>
-          <w:rFonts w:hint="eastAsia"/>
-          <w:lang w:val="en-US" w:eastAsia="zh-CN"/>
-        </w:rPr>
-        <w:t>示例2</w:t>
-      </w:r>
-    </w:p>
-    <w:p>
-      <w:pPr>
-        <w:pStyle w:val="14"/>
-        <w:rPr>
-          <w:rFonts w:hint="eastAsia"/>
-          <w:lang w:val="en-US" w:eastAsia="zh-CN"/>
-        </w:rPr>
-      </w:pPr>
-      <w:r>
-        <w:rPr>
-          <w:rFonts w:hint="eastAsia"/>
-          <w:lang w:val="en-US" w:eastAsia="zh-CN"/>
-        </w:rPr>
-        <w:t>这个例子把CTL+B绑定到TestEditor工程里名为cmdidBold 的命令上，只有在自定义编辑器中才能这样做。</w:t>
+          <w:lang w:val="en-US" w:eastAsia="zh-CN"/>
+        </w:rPr>
+      </w:pPr>
+      <w:r>
+        <w:rPr>
+          <w:rFonts w:hint="eastAsia"/>
+          <w:lang w:val="en-US" w:eastAsia="zh-CN"/>
+        </w:rPr>
+        <w:t>这个例子把CTRL+B绑定到TestEditor工程里名为cmdidBold 的命令上，只有在自定义编辑器中才能这样做。</w:t>
       </w:r>
     </w:p>
     <w:p>
@@ -1099,8 +1133,8 @@
     </w:p>
     <w:p/>
     <w:sectPr>
-      <w:headerReference r:id="rId3" w:type="default"/>
-      <w:footerReference r:id="rId4" w:type="default"/>
+      <w:headerReference r:id="rId4" w:type="default"/>
+      <w:footerReference r:id="rId5" w:type="default"/>
       <w:pgSz w:w="11906" w:h="16838"/>
       <w:pgMar w:top="850" w:right="1134" w:bottom="850" w:left="1134" w:header="851" w:footer="992" w:gutter="0"/>
       <w:pgNumType w:fmt="decimal"/>
@@ -1298,6 +1332,50 @@
 </w:ftr>
 </file>
 
+<file path=word/footnotes.xml><?xml version="1.0" encoding="utf-8"?>
+<w:footnotes xmlns:wpc="http://schemas.microsoft.com/office/word/2010/wordprocessingCanvas" xmlns:mc="http://schemas.openxmlformats.org/markup-compatibility/2006" xmlns:o="urn:schemas-microsoft-com:office:office" xmlns:r="http://schemas.openxmlformats.org/officeDocument/2006/relationships" xmlns:m="http://schemas.openxmlformats.org/officeDocument/2006/math" xmlns:v="urn:schemas-microsoft-com:vml" xmlns:wp14="http://schemas.microsoft.com/office/word/2010/wordprocessingDrawing" xmlns:wp="http://schemas.openxmlformats.org/drawingml/2006/wordprocessingDrawing" xmlns:w="http://schemas.openxmlformats.org/wordprocessingml/2006/main" xmlns:w14="http://schemas.microsoft.com/office/word/2010/wordml" xmlns:w15="http://schemas.microsoft.com/office/word/2012/wordml" xmlns:w10="urn:schemas-microsoft-com:office:word" xmlns:wpg="http://schemas.microsoft.com/office/word/2010/wordprocessingGroup" xmlns:wpi="http://schemas.microsoft.com/office/word/2010/wordprocessingInk" xmlns:wne="http://schemas.microsoft.com/office/word/2006/wordml" xmlns:wps="http://schemas.microsoft.com/office/word/2010/wordprocessingShape" xmlns:wpsCustomData="http://www.wps.cn/officeDocument/2013/wpsCustomData" mc:Ignorable="w14 w15 wp14">
+  <w:footnote w:id="0">
+    <w:p>
+      <w:pPr>
+        <w:pStyle w:val="6"/>
+        <w:snapToGrid w:val="0"/>
+      </w:pPr>
+      <w:r>
+        <w:rPr>
+          <w:rStyle w:val="9"/>
+        </w:rPr>
+        <w:footnoteRef/>
+      </w:r>
+      <w:r>
+        <w:t xml:space="preserve"> </w:t>
+      </w:r>
+      <w:r>
+        <w:rPr>
+          <w:lang w:val="en-US"/>
+        </w:rPr>
+        <w:t>MIAOW</w:t>
+      </w:r>
+      <w:r>
+        <w:rPr>
+          <w:rFonts w:hint="eastAsia"/>
+          <w:lang w:val="en-US" w:eastAsia="zh-CN"/>
+        </w:rPr>
+        <w:t>注：原文是有问题的，CTRL+ALT+C应该表达为key1="C" mod1="Control Alt"（mod1里的项用空格分开，没有mod2的事）。而且这个快捷键VS2017</w:t>
+      </w:r>
+      <w:bookmarkStart w:id="0" w:name="_GoBack"/>
+      <w:bookmarkEnd w:id="0"/>
+      <w:r>
+        <w:rPr>
+          <w:rFonts w:hint="eastAsia"/>
+          <w:lang w:val="en-US" w:eastAsia="zh-CN"/>
+        </w:rPr>
+        <w:t>本身就有的，会绑定不上去，在我的代码里改成了CTRL+ALT+N。</w:t>
+      </w:r>
+    </w:p>
+  </w:footnote>
+</w:footnotes>
+</file>
+
 <file path=word/header1.xml><?xml version="1.0" encoding="utf-8"?>
 <w:hdr xmlns:wpc="http://schemas.microsoft.com/office/word/2010/wordprocessingCanvas" xmlns:mc="http://schemas.openxmlformats.org/markup-compatibility/2006" xmlns:o="urn:schemas-microsoft-com:office:office" xmlns:r="http://schemas.openxmlformats.org/officeDocument/2006/relationships" xmlns:m="http://schemas.openxmlformats.org/officeDocument/2006/math" xmlns:v="urn:schemas-microsoft-com:vml" xmlns:wp14="http://schemas.microsoft.com/office/word/2010/wordprocessingDrawing" xmlns:wp="http://schemas.openxmlformats.org/drawingml/2006/wordprocessingDrawing" xmlns:w10="urn:schemas-microsoft-com:office:word" xmlns:w="http://schemas.openxmlformats.org/wordprocessingml/2006/main" xmlns:w14="http://schemas.microsoft.com/office/word/2010/wordml" xmlns:w15="http://schemas.microsoft.com/office/word/2012/wordml" xmlns:wpg="http://schemas.microsoft.com/office/word/2010/wordprocessingGroup" xmlns:wpi="http://schemas.microsoft.com/office/word/2010/wordprocessingInk" xmlns:wne="http://schemas.microsoft.com/office/word/2006/wordml" xmlns:wps="http://schemas.microsoft.com/office/word/2010/wordprocessingShape" xmlns:wpsCustomData="http://www.wps.cn/officeDocument/2013/wpsCustomData" mc:Ignorable="w14 w15 wp14">
   <w:p>
@@ -1366,7 +1444,7 @@
     <w:lsdException w:qFormat="1" w:unhideWhenUsed="0" w:uiPriority="0" w:semiHidden="0" w:name="footnote text"/>
     <w:lsdException w:qFormat="1" w:unhideWhenUsed="0" w:uiPriority="0" w:semiHidden="0" w:name="annotation text"/>
     <w:lsdException w:qFormat="1" w:unhideWhenUsed="0" w:uiPriority="0" w:semiHidden="0" w:name="header"/>
-    <w:lsdException w:unhideWhenUsed="0" w:uiPriority="0" w:semiHidden="0" w:name="footer"/>
+    <w:lsdException w:qFormat="1" w:unhideWhenUsed="0" w:uiPriority="0" w:semiHidden="0" w:name="footer"/>
     <w:lsdException w:unhideWhenUsed="0" w:uiPriority="0" w:semiHidden="0" w:name="index heading"/>
     <w:lsdException w:qFormat="1" w:uiPriority="0" w:name="caption"/>
     <w:lsdException w:unhideWhenUsed="0" w:uiPriority="0" w:semiHidden="0" w:name="table of figures"/>
@@ -1651,6 +1729,7 @@
   <w:style w:type="paragraph" w:styleId="4">
     <w:name w:val="footer"/>
     <w:basedOn w:val="1"/>
+    <w:qFormat/>
     <w:uiPriority w:val="0"/>
     <w:pPr>
       <w:tabs>

</xml_diff>